<commit_message>
added placeholder au emails, uploaded au revisions doc, added mx es expedia placeholder, uploaded mx es expedia revisions doc
</commit_message>
<xml_diff>
--- a/expedia/sg/en/tsa-updates-sg.docx
+++ b/expedia/sg/en/tsa-updates-sg.docx
@@ -4846,15 +4846,6 @@
 </file>
 
 <file path=customXml/item1.xml><?xml version="1.0" encoding="utf-8"?>
-<?mso-contentType ?>
-<FormTemplates xmlns="http://schemas.microsoft.com/sharepoint/v3/contenttype/forms">
-  <Display>DocumentLibraryForm</Display>
-  <Edit>DocumentLibraryForm</Edit>
-  <New>DocumentLibraryForm</New>
-</FormTemplates>
-</file>
-
-<file path=customXml/item2.xml><?xml version="1.0" encoding="utf-8"?>
 <p:properties xmlns:p="http://schemas.microsoft.com/office/2006/metadata/properties" xmlns:xsi="http://www.w3.org/2001/XMLSchema-instance" xmlns:pc="http://schemas.microsoft.com/office/infopath/2007/PartnerControls">
   <documentManagement>
     <_ip_UnifiedCompliancePolicyUIAction xmlns="http://schemas.microsoft.com/sharepoint/v3" xsi:nil="true"/>
@@ -4874,11 +4865,16 @@
 </p:properties>
 </file>
 
-<file path=customXml/item3.xml><?xml version="1.0" encoding="utf-8"?>
-<b:Sources xmlns:b="http://schemas.openxmlformats.org/officeDocument/2006/bibliography" xmlns="http://schemas.openxmlformats.org/officeDocument/2006/bibliography" SelectedStyle="\APASixthEditionOfficeOnline.xsl" StyleName="APA" Version="6"/>
+<file path=customXml/item2.xml><?xml version="1.0" encoding="utf-8"?>
+<?mso-contentType ?>
+<FormTemplates xmlns="http://schemas.microsoft.com/sharepoint/v3/contenttype/forms">
+  <Display>DocumentLibraryForm</Display>
+  <Edit>DocumentLibraryForm</Edit>
+  <New>DocumentLibraryForm</New>
+</FormTemplates>
 </file>
 
-<file path=customXml/item4.xml><?xml version="1.0" encoding="utf-8"?>
+<file path=customXml/item3.xml><?xml version="1.0" encoding="utf-8"?>
 <ct:contentTypeSchema xmlns:ct="http://schemas.microsoft.com/office/2006/metadata/contentType" xmlns:ma="http://schemas.microsoft.com/office/2006/metadata/properties/metaAttributes" ct:_="" ma:_="" ma:contentTypeName="Document" ma:contentTypeID="0x010100DF323F649DC78242896C54FFE69D7634" ma:contentTypeVersion="16" ma:contentTypeDescription="Create a new document." ma:contentTypeScope="" ma:versionID="05ece8de6363c0d456b2e6288aa41260">
   <xsd:schema xmlns:xsd="http://www.w3.org/2001/XMLSchema" xmlns:xs="http://www.w3.org/2001/XMLSchema" xmlns:p="http://schemas.microsoft.com/office/2006/metadata/properties" xmlns:ns1="http://schemas.microsoft.com/sharepoint/v3" xmlns:ns2="fc3c24a1-568e-439a-b362-56fd2d714a95" xmlns:ns3="8b5671ec-d820-46eb-b915-4cb6a0c57ac2" targetNamespace="http://schemas.microsoft.com/office/2006/metadata/properties" ma:root="true" ma:fieldsID="759319a5f06704609a11beac1a5f7010" ns1:_="" ns2:_="" ns3:_="">
     <xsd:import namespace="http://schemas.microsoft.com/sharepoint/v3"/>
@@ -5124,15 +5120,11 @@
 </ct:contentTypeSchema>
 </file>
 
-<file path=customXml/itemProps1.xml><?xml version="1.0" encoding="utf-8"?>
-<ds:datastoreItem xmlns:ds="http://schemas.openxmlformats.org/officeDocument/2006/customXml" ds:itemID="{FBE41C5A-CBE3-4F1D-922F-1D7D4DB8C79D}">
-  <ds:schemaRefs>
-    <ds:schemaRef ds:uri="http://schemas.microsoft.com/sharepoint/v3/contenttype/forms"/>
-  </ds:schemaRefs>
-</ds:datastoreItem>
+<file path=customXml/item4.xml><?xml version="1.0" encoding="utf-8"?>
+<b:Sources xmlns:b="http://schemas.openxmlformats.org/officeDocument/2006/bibliography" xmlns="http://schemas.openxmlformats.org/officeDocument/2006/bibliography" SelectedStyle="\APASixthEditionOfficeOnline.xsl" StyleName="APA" Version="6"/>
 </file>
 
-<file path=customXml/itemProps2.xml><?xml version="1.0" encoding="utf-8"?>
+<file path=customXml/itemProps1.xml><?xml version="1.0" encoding="utf-8"?>
 <ds:datastoreItem xmlns:ds="http://schemas.openxmlformats.org/officeDocument/2006/customXml" ds:itemID="{89516BF2-C96D-4873-9EC6-6D1D8CFB0312}">
   <ds:schemaRefs>
     <ds:schemaRef ds:uri="http://schemas.microsoft.com/office/2006/metadata/properties"/>
@@ -5144,15 +5136,15 @@
 </ds:datastoreItem>
 </file>
 
-<file path=customXml/itemProps3.xml><?xml version="1.0" encoding="utf-8"?>
-<ds:datastoreItem xmlns:ds="http://schemas.openxmlformats.org/officeDocument/2006/customXml" ds:itemID="{3B2F696E-E6FB-45A5-8F71-0A3C91A98862}">
+<file path=customXml/itemProps2.xml><?xml version="1.0" encoding="utf-8"?>
+<ds:datastoreItem xmlns:ds="http://schemas.openxmlformats.org/officeDocument/2006/customXml" ds:itemID="{FBE41C5A-CBE3-4F1D-922F-1D7D4DB8C79D}">
   <ds:schemaRefs>
-    <ds:schemaRef ds:uri="http://schemas.openxmlformats.org/officeDocument/2006/bibliography"/>
+    <ds:schemaRef ds:uri="http://schemas.microsoft.com/sharepoint/v3/contenttype/forms"/>
   </ds:schemaRefs>
 </ds:datastoreItem>
 </file>
 
-<file path=customXml/itemProps4.xml><?xml version="1.0" encoding="utf-8"?>
+<file path=customXml/itemProps3.xml><?xml version="1.0" encoding="utf-8"?>
 <ds:datastoreItem xmlns:ds="http://schemas.openxmlformats.org/officeDocument/2006/customXml" ds:itemID="{D7E72C56-F499-468B-A172-140D76FB3974}">
   <ds:schemaRefs>
     <ds:schemaRef ds:uri="http://schemas.microsoft.com/office/2006/metadata/contentType"/>
@@ -5170,4 +5162,12 @@
     <ds:schemaRef ds:uri="http://schemas.microsoft.com/internal/obd"/>
   </ds:schemaRefs>
 </ds:datastoreItem>
+</file>
+
+<file path=customXml/itemProps4.xml><?xml version="1.0" encoding="utf-8"?>
+<ds:datastoreItem xmlns:ds="http://schemas.openxmlformats.org/officeDocument/2006/customXml" ds:itemID="{3B2F696E-E6FB-45A5-8F71-0A3C91A98862}">
+  <ds:schemaRefs>
+    <ds:schemaRef ds:uri="http://schemas.openxmlformats.org/officeDocument/2006/bibliography"/>
+  </ds:schemaRefs>
+</ds:datastoreItem>
 </file>
</xml_diff>